<commit_message>
Created a preamble.tex file for keeping the setup common across slides.
</commit_message>
<xml_diff>
--- a/info.docx
+++ b/info.docx
@@ -519,7 +519,11 @@
           <w:lang w:val="en-US"/>
         </w:rPr>
       </w:pPr>
-      <w:r>
+    </w:p>
+    <w:p>
+      <w:pPr>
+        <w:spacing w:after="0"/>
+        <w:jc w:val="both"/>
         <w:rPr>
           <w:b/>
           <w:bCs/>
@@ -528,6 +532,16 @@
           <w:szCs w:val="20"/>
           <w:lang w:val="en-US"/>
         </w:rPr>
+      </w:pPr>
+      <w:r>
+        <w:rPr>
+          <w:b/>
+          <w:bCs/>
+          <w:color w:val="000000" w:themeColor="text1"/>
+          <w:sz w:val="20"/>
+          <w:szCs w:val="20"/>
+          <w:lang w:val="en-US"/>
+        </w:rPr>
         <w:t>Lab:</w:t>
       </w:r>
     </w:p>
@@ -546,7 +560,15 @@
           <w:szCs w:val="20"/>
           <w:lang w:val="en-US"/>
         </w:rPr>
-        <w:t>Introduction to Arduino programming; Communication protocols; Reading data from different sensors – digital encoders, hall sensors; Characterization of electrical actuators; Design and analysis of PID controller of single DOF robots; Estimation of robot kinematic parameters; Implementation and characterization of impedance and admittance controllers;</w:t>
+        <w:t>Introduction to Arduino programming; Communication protocols; Reading data from different sensors – digital encoders, hall sensors; Characterization of electrical actuators; Design and analysis of PID controller of single DOF robots; Estimation of robot kinematic parameters; Implementation and characterization of impedance and admittance controllers</w:t>
+      </w:r>
+      <w:r>
+        <w:rPr>
+          <w:sz w:val="20"/>
+          <w:szCs w:val="20"/>
+          <w:lang w:val="en-US"/>
+        </w:rPr>
+        <w:t>.</w:t>
       </w:r>
     </w:p>
     <w:p>
@@ -729,7 +751,17 @@
           <w:szCs w:val="20"/>
           <w:lang w:val="en-US"/>
         </w:rPr>
-        <w:t>CRC press</w:t>
+        <w:t xml:space="preserve">CRC </w:t>
+      </w:r>
+      <w:r>
+        <w:rPr>
+          <w:i/>
+          <w:iCs/>
+          <w:sz w:val="20"/>
+          <w:szCs w:val="20"/>
+          <w:lang w:val="en-US"/>
+        </w:rPr>
+        <w:t>Press</w:t>
       </w:r>
       <w:r>
         <w:rPr>

</xml_diff>